<commit_message>
2023/09/22 周五 13:10:29.07 update
</commit_message>
<xml_diff>
--- a/项目育人/大豆根系微生物的基因鉴定与基因功能预测.docx
+++ b/项目育人/大豆根系微生物的基因鉴定与基因功能预测.docx
@@ -1154,7 +1154,21 @@
           <w:rFonts w:ascii="宋体" w:eastAsia="宋体" w:hAnsi="宋体"/>
           <w:szCs w:val="21"/>
         </w:rPr>
-        <w:t>384孔板中的每一个孔中加入1个细菌，便于后面培养。</w:t>
+        <w:t>384孔板中的每一个孔中加入1个细菌，便于</w:t>
+      </w:r>
+      <w:r>
+        <w:rPr>
+          <w:rFonts w:ascii="宋体" w:eastAsia="宋体" w:hAnsi="宋体" w:hint="eastAsia"/>
+          <w:szCs w:val="21"/>
+        </w:rPr>
+        <w:t>后续</w:t>
+      </w:r>
+      <w:r>
+        <w:rPr>
+          <w:rFonts w:ascii="宋体" w:eastAsia="宋体" w:hAnsi="宋体"/>
+          <w:szCs w:val="21"/>
+        </w:rPr>
+        <w:t>培养。</w:t>
       </w:r>
     </w:p>
     <w:p>

</xml_diff>